<commit_message>
Edited Week 7 Worksheet, Solutions, and Value/Reference Program
Edited worksheet to fix a grammatical error, made an attempt to fix
alignment and incomplete sections of solutions page, and fixed a comment
in the value/reference program.
</commit_message>
<xml_diff>
--- a/Weekly Work/Week 7/Resources/CS 121 Week 7 Worksheet.docx
+++ b/Weekly Work/Week 7/Resources/CS 121 Week 7 Worksheet.docx
@@ -199,7 +199,7 @@
           <w:rFonts w:ascii="Times New Roman" w:hAnsi="Times New Roman" w:cs="Times New Roman"/>
           <w:color w:val="141414" w:themeColor="text1"/>
         </w:rPr>
-        <w:t>Arguments are what sent into the function</w:t>
+        <w:t>Arguments are sent into the function</w:t>
       </w:r>
       <w:r>
         <w:rPr>
@@ -368,7 +368,23 @@
           <w:rFonts w:ascii="Times New Roman" w:hAnsi="Times New Roman" w:cs="Times New Roman"/>
           <w:color w:val="141414" w:themeColor="text1"/>
         </w:rPr>
-        <w:t xml:space="preserve"> (in-param)</w:t>
+        <w:t xml:space="preserve"> (in-</w:t>
+      </w:r>
+      <w:proofErr w:type="spellStart"/>
+      <w:r>
+        <w:rPr>
+          <w:rFonts w:ascii="Times New Roman" w:hAnsi="Times New Roman" w:cs="Times New Roman"/>
+          <w:color w:val="141414" w:themeColor="text1"/>
+        </w:rPr>
+        <w:t>param</w:t>
+      </w:r>
+      <w:proofErr w:type="spellEnd"/>
+      <w:r>
+        <w:rPr>
+          <w:rFonts w:ascii="Times New Roman" w:hAnsi="Times New Roman" w:cs="Times New Roman"/>
+          <w:color w:val="141414" w:themeColor="text1"/>
+        </w:rPr>
+        <w:t>)</w:t>
       </w:r>
       <w:r>
         <w:rPr>
@@ -470,7 +486,23 @@
           <w:rFonts w:ascii="Times New Roman" w:hAnsi="Times New Roman" w:cs="Times New Roman"/>
           <w:color w:val="141414" w:themeColor="text1"/>
         </w:rPr>
-        <w:t xml:space="preserve"> (out-param)</w:t>
+        <w:t xml:space="preserve"> (out-</w:t>
+      </w:r>
+      <w:proofErr w:type="spellStart"/>
+      <w:r>
+        <w:rPr>
+          <w:rFonts w:ascii="Times New Roman" w:hAnsi="Times New Roman" w:cs="Times New Roman"/>
+          <w:color w:val="141414" w:themeColor="text1"/>
+        </w:rPr>
+        <w:t>param</w:t>
+      </w:r>
+      <w:proofErr w:type="spellEnd"/>
+      <w:r>
+        <w:rPr>
+          <w:rFonts w:ascii="Times New Roman" w:hAnsi="Times New Roman" w:cs="Times New Roman"/>
+          <w:color w:val="141414" w:themeColor="text1"/>
+        </w:rPr>
+        <w:t>)</w:t>
       </w:r>
       <w:r>
         <w:rPr>
@@ -608,14 +640,68 @@
           <w:i/>
           <w:color w:val="141414" w:themeColor="text1"/>
         </w:rPr>
-        <w:t>void print_line(char ch, int num = 50);</w:t>
-      </w:r>
+        <w:t xml:space="preserve">void </w:t>
+      </w:r>
+      <w:proofErr w:type="spellStart"/>
       <w:r>
         <w:rPr>
           <w:rFonts w:ascii="Times New Roman" w:hAnsi="Times New Roman" w:cs="Times New Roman"/>
           <w:i/>
           <w:color w:val="141414" w:themeColor="text1"/>
         </w:rPr>
+        <w:t>print_line</w:t>
+      </w:r>
+      <w:proofErr w:type="spellEnd"/>
+      <w:r>
+        <w:rPr>
+          <w:rFonts w:ascii="Times New Roman" w:hAnsi="Times New Roman" w:cs="Times New Roman"/>
+          <w:i/>
+          <w:color w:val="141414" w:themeColor="text1"/>
+        </w:rPr>
+        <w:t xml:space="preserve">(char </w:t>
+      </w:r>
+      <w:proofErr w:type="spellStart"/>
+      <w:r>
+        <w:rPr>
+          <w:rFonts w:ascii="Times New Roman" w:hAnsi="Times New Roman" w:cs="Times New Roman"/>
+          <w:i/>
+          <w:color w:val="141414" w:themeColor="text1"/>
+        </w:rPr>
+        <w:t>ch</w:t>
+      </w:r>
+      <w:proofErr w:type="spellEnd"/>
+      <w:r>
+        <w:rPr>
+          <w:rFonts w:ascii="Times New Roman" w:hAnsi="Times New Roman" w:cs="Times New Roman"/>
+          <w:i/>
+          <w:color w:val="141414" w:themeColor="text1"/>
+        </w:rPr>
+        <w:t xml:space="preserve">, </w:t>
+      </w:r>
+      <w:proofErr w:type="spellStart"/>
+      <w:r>
+        <w:rPr>
+          <w:rFonts w:ascii="Times New Roman" w:hAnsi="Times New Roman" w:cs="Times New Roman"/>
+          <w:i/>
+          <w:color w:val="141414" w:themeColor="text1"/>
+        </w:rPr>
+        <w:t>int</w:t>
+      </w:r>
+      <w:proofErr w:type="spellEnd"/>
+      <w:r>
+        <w:rPr>
+          <w:rFonts w:ascii="Times New Roman" w:hAnsi="Times New Roman" w:cs="Times New Roman"/>
+          <w:i/>
+          <w:color w:val="141414" w:themeColor="text1"/>
+        </w:rPr>
+        <w:t xml:space="preserve"> num = 50);</w:t>
+      </w:r>
+      <w:r>
+        <w:rPr>
+          <w:rFonts w:ascii="Times New Roman" w:hAnsi="Times New Roman" w:cs="Times New Roman"/>
+          <w:i/>
+          <w:color w:val="141414" w:themeColor="text1"/>
+        </w:rPr>
         <w:t xml:space="preserve"> //the second part is a default parameter</w:t>
       </w:r>
     </w:p>
@@ -635,13 +721,23 @@
         </w:rPr>
         <w:t xml:space="preserve">which allows us to call </w:t>
       </w:r>
+      <w:proofErr w:type="spellStart"/>
       <w:r>
         <w:rPr>
           <w:rFonts w:ascii="Times New Roman" w:hAnsi="Times New Roman" w:cs="Times New Roman"/>
           <w:i/>
           <w:color w:val="141414" w:themeColor="text1"/>
         </w:rPr>
-        <w:t>print_line('c');</w:t>
+        <w:t>print_line</w:t>
+      </w:r>
+      <w:proofErr w:type="spellEnd"/>
+      <w:r>
+        <w:rPr>
+          <w:rFonts w:ascii="Times New Roman" w:hAnsi="Times New Roman" w:cs="Times New Roman"/>
+          <w:i/>
+          <w:color w:val="141414" w:themeColor="text1"/>
+        </w:rPr>
+        <w:t>('c');</w:t>
       </w:r>
       <w:r>
         <w:rPr>
@@ -694,7 +790,61 @@
           <w:i/>
           <w:color w:val="141414" w:themeColor="text1"/>
         </w:rPr>
-        <w:t>void print_line(char ch = 'c', int num</w:t>
+        <w:t xml:space="preserve">void </w:t>
+      </w:r>
+      <w:proofErr w:type="spellStart"/>
+      <w:r>
+        <w:rPr>
+          <w:rFonts w:ascii="Times New Roman" w:hAnsi="Times New Roman" w:cs="Times New Roman"/>
+          <w:i/>
+          <w:color w:val="141414" w:themeColor="text1"/>
+        </w:rPr>
+        <w:t>print_line</w:t>
+      </w:r>
+      <w:proofErr w:type="spellEnd"/>
+      <w:r>
+        <w:rPr>
+          <w:rFonts w:ascii="Times New Roman" w:hAnsi="Times New Roman" w:cs="Times New Roman"/>
+          <w:i/>
+          <w:color w:val="141414" w:themeColor="text1"/>
+        </w:rPr>
+        <w:t xml:space="preserve">(char </w:t>
+      </w:r>
+      <w:proofErr w:type="spellStart"/>
+      <w:r>
+        <w:rPr>
+          <w:rFonts w:ascii="Times New Roman" w:hAnsi="Times New Roman" w:cs="Times New Roman"/>
+          <w:i/>
+          <w:color w:val="141414" w:themeColor="text1"/>
+        </w:rPr>
+        <w:t>ch</w:t>
+      </w:r>
+      <w:proofErr w:type="spellEnd"/>
+      <w:r>
+        <w:rPr>
+          <w:rFonts w:ascii="Times New Roman" w:hAnsi="Times New Roman" w:cs="Times New Roman"/>
+          <w:i/>
+          <w:color w:val="141414" w:themeColor="text1"/>
+        </w:rPr>
+        <w:t xml:space="preserve"> = 'c', </w:t>
+      </w:r>
+      <w:proofErr w:type="spellStart"/>
+      <w:r>
+        <w:rPr>
+          <w:rFonts w:ascii="Times New Roman" w:hAnsi="Times New Roman" w:cs="Times New Roman"/>
+          <w:i/>
+          <w:color w:val="141414" w:themeColor="text1"/>
+        </w:rPr>
+        <w:t>int</w:t>
+      </w:r>
+      <w:proofErr w:type="spellEnd"/>
+      <w:r>
+        <w:rPr>
+          <w:rFonts w:ascii="Times New Roman" w:hAnsi="Times New Roman" w:cs="Times New Roman"/>
+          <w:i/>
+          <w:color w:val="141414" w:themeColor="text1"/>
+        </w:rPr>
+        <w:t xml:space="preserve"> num</w:t>
       </w:r>
       <w:r>
         <w:rPr>
@@ -745,13 +895,23 @@
         </w:rPr>
         <w:t xml:space="preserve">The default parameters can be overridden (e.g. </w:t>
       </w:r>
+      <w:proofErr w:type="spellStart"/>
       <w:r>
         <w:rPr>
           <w:rFonts w:ascii="Times New Roman" w:hAnsi="Times New Roman" w:cs="Times New Roman"/>
           <w:i/>
           <w:color w:val="141414" w:themeColor="text1"/>
         </w:rPr>
-        <w:t>print_line('-', 40);</w:t>
+        <w:t>print_line</w:t>
+      </w:r>
+      <w:proofErr w:type="spellEnd"/>
+      <w:r>
+        <w:rPr>
+          <w:rFonts w:ascii="Times New Roman" w:hAnsi="Times New Roman" w:cs="Times New Roman"/>
+          <w:i/>
+          <w:color w:val="141414" w:themeColor="text1"/>
+        </w:rPr>
+        <w:t>('-', 40);</w:t>
       </w:r>
       <w:r>
         <w:rPr>
@@ -995,7 +1155,39 @@
           <w:rFonts w:ascii="Times New Roman" w:hAnsi="Times New Roman" w:cs="Times New Roman"/>
           <w:color w:val="141414" w:themeColor="text1"/>
         </w:rPr>
-        <w:t xml:space="preserve">in-param, out-param, </w:t>
+        <w:t>in-</w:t>
+      </w:r>
+      <w:proofErr w:type="spellStart"/>
+      <w:r>
+        <w:rPr>
+          <w:rFonts w:ascii="Times New Roman" w:hAnsi="Times New Roman" w:cs="Times New Roman"/>
+          <w:color w:val="141414" w:themeColor="text1"/>
+        </w:rPr>
+        <w:t>param</w:t>
+      </w:r>
+      <w:proofErr w:type="spellEnd"/>
+      <w:r>
+        <w:rPr>
+          <w:rFonts w:ascii="Times New Roman" w:hAnsi="Times New Roman" w:cs="Times New Roman"/>
+          <w:color w:val="141414" w:themeColor="text1"/>
+        </w:rPr>
+        <w:t>, out-</w:t>
+      </w:r>
+      <w:proofErr w:type="spellStart"/>
+      <w:r>
+        <w:rPr>
+          <w:rFonts w:ascii="Times New Roman" w:hAnsi="Times New Roman" w:cs="Times New Roman"/>
+          <w:color w:val="141414" w:themeColor="text1"/>
+        </w:rPr>
+        <w:t>param</w:t>
+      </w:r>
+      <w:proofErr w:type="spellEnd"/>
+      <w:r>
+        <w:rPr>
+          <w:rFonts w:ascii="Times New Roman" w:hAnsi="Times New Roman" w:cs="Times New Roman"/>
+          <w:color w:val="141414" w:themeColor="text1"/>
+        </w:rPr>
+        <w:t xml:space="preserve">, </w:t>
       </w:r>
       <w:r>
         <w:rPr>
@@ -1033,6 +1225,7 @@
         </w:rPr>
         <w:t xml:space="preserve">A function </w:t>
       </w:r>
+      <w:proofErr w:type="spellStart"/>
       <w:r>
         <w:rPr>
           <w:rFonts w:ascii="Times New Roman" w:hAnsi="Times New Roman" w:cs="Times New Roman"/>
@@ -1041,12 +1234,29 @@
         </w:rPr>
         <w:t>init_student</w:t>
       </w:r>
-      <w:r>
-        <w:rPr>
-          <w:rFonts w:ascii="Times New Roman" w:hAnsi="Times New Roman" w:cs="Times New Roman"/>
-          <w:color w:val="141414" w:themeColor="text1"/>
-        </w:rPr>
-        <w:t xml:space="preserve"> that returns a boolean, takes in an integer called </w:t>
+      <w:proofErr w:type="spellEnd"/>
+      <w:r>
+        <w:rPr>
+          <w:rFonts w:ascii="Times New Roman" w:hAnsi="Times New Roman" w:cs="Times New Roman"/>
+          <w:color w:val="141414" w:themeColor="text1"/>
+        </w:rPr>
+        <w:t xml:space="preserve"> that returns a </w:t>
+      </w:r>
+      <w:proofErr w:type="spellStart"/>
+      <w:r>
+        <w:rPr>
+          <w:rFonts w:ascii="Times New Roman" w:hAnsi="Times New Roman" w:cs="Times New Roman"/>
+          <w:color w:val="141414" w:themeColor="text1"/>
+        </w:rPr>
+        <w:t>boolean</w:t>
+      </w:r>
+      <w:proofErr w:type="spellEnd"/>
+      <w:r>
+        <w:rPr>
+          <w:rFonts w:ascii="Times New Roman" w:hAnsi="Times New Roman" w:cs="Times New Roman"/>
+          <w:color w:val="141414" w:themeColor="text1"/>
+        </w:rPr>
+        <w:t xml:space="preserve">, takes in an integer called </w:t>
       </w:r>
       <w:r>
         <w:rPr>
@@ -1200,6 +1410,7 @@
         </w:rPr>
         <w:t xml:space="preserve"> </w:t>
       </w:r>
+      <w:proofErr w:type="spellStart"/>
       <w:r>
         <w:rPr>
           <w:rFonts w:ascii="Times New Roman" w:hAnsi="Times New Roman" w:cs="Times New Roman"/>
@@ -1208,6 +1419,7 @@
         </w:rPr>
         <w:t>conv_temp</w:t>
       </w:r>
+      <w:proofErr w:type="spellEnd"/>
       <w:r>
         <w:rPr>
           <w:rFonts w:ascii="Times New Roman" w:hAnsi="Times New Roman" w:cs="Times New Roman"/>
@@ -1235,8 +1447,25 @@
           <w:rFonts w:ascii="Times New Roman" w:hAnsi="Times New Roman" w:cs="Times New Roman"/>
           <w:color w:val="141414" w:themeColor="text1"/>
         </w:rPr>
-        <w:t xml:space="preserve"> boolean called </w:t>
-      </w:r>
+        <w:t xml:space="preserve"> </w:t>
+      </w:r>
+      <w:proofErr w:type="spellStart"/>
+      <w:r>
+        <w:rPr>
+          <w:rFonts w:ascii="Times New Roman" w:hAnsi="Times New Roman" w:cs="Times New Roman"/>
+          <w:color w:val="141414" w:themeColor="text1"/>
+        </w:rPr>
+        <w:t>boolean</w:t>
+      </w:r>
+      <w:proofErr w:type="spellEnd"/>
+      <w:r>
+        <w:rPr>
+          <w:rFonts w:ascii="Times New Roman" w:hAnsi="Times New Roman" w:cs="Times New Roman"/>
+          <w:color w:val="141414" w:themeColor="text1"/>
+        </w:rPr>
+        <w:t xml:space="preserve"> called </w:t>
+      </w:r>
+      <w:proofErr w:type="spellStart"/>
       <w:r>
         <w:rPr>
           <w:rFonts w:ascii="Times New Roman" w:hAnsi="Times New Roman" w:cs="Times New Roman"/>
@@ -1245,6 +1474,7 @@
         </w:rPr>
         <w:t>is_cels</w:t>
       </w:r>
+      <w:proofErr w:type="spellEnd"/>
       <w:r>
         <w:rPr>
           <w:rFonts w:ascii="Times New Roman" w:hAnsi="Times New Roman" w:cs="Times New Roman"/>
@@ -1311,6 +1541,7 @@
         </w:rPr>
         <w:t xml:space="preserve">A function called </w:t>
       </w:r>
+      <w:proofErr w:type="spellStart"/>
       <w:r>
         <w:rPr>
           <w:rFonts w:ascii="Times New Roman" w:hAnsi="Times New Roman" w:cs="Times New Roman"/>
@@ -1319,6 +1550,7 @@
         </w:rPr>
         <w:t>output_char</w:t>
       </w:r>
+      <w:proofErr w:type="spellEnd"/>
       <w:r>
         <w:rPr>
           <w:rFonts w:ascii="Times New Roman" w:hAnsi="Times New Roman" w:cs="Times New Roman"/>
@@ -1341,6 +1573,7 @@
         </w:rPr>
         <w:t xml:space="preserve"> with default value of 20, a character named </w:t>
       </w:r>
+      <w:proofErr w:type="spellStart"/>
       <w:r>
         <w:rPr>
           <w:rFonts w:ascii="Times New Roman" w:hAnsi="Times New Roman" w:cs="Times New Roman"/>
@@ -1349,13 +1582,31 @@
         </w:rPr>
         <w:t>ch</w:t>
       </w:r>
-      <w:r>
-        <w:rPr>
-          <w:rFonts w:ascii="Times New Roman" w:hAnsi="Times New Roman" w:cs="Times New Roman"/>
-          <w:color w:val="141414" w:themeColor="text1"/>
-        </w:rPr>
-        <w:t xml:space="preserve"> that is called by value, and an ostream object called </w:t>
-      </w:r>
+      <w:proofErr w:type="spellEnd"/>
+      <w:r>
+        <w:rPr>
+          <w:rFonts w:ascii="Times New Roman" w:hAnsi="Times New Roman" w:cs="Times New Roman"/>
+          <w:color w:val="141414" w:themeColor="text1"/>
+        </w:rPr>
+        <w:t xml:space="preserve"> that is called by value, and an </w:t>
+      </w:r>
+      <w:proofErr w:type="spellStart"/>
+      <w:r>
+        <w:rPr>
+          <w:rFonts w:ascii="Times New Roman" w:hAnsi="Times New Roman" w:cs="Times New Roman"/>
+          <w:color w:val="141414" w:themeColor="text1"/>
+        </w:rPr>
+        <w:t>ostream</w:t>
+      </w:r>
+      <w:proofErr w:type="spellEnd"/>
+      <w:r>
+        <w:rPr>
+          <w:rFonts w:ascii="Times New Roman" w:hAnsi="Times New Roman" w:cs="Times New Roman"/>
+          <w:color w:val="141414" w:themeColor="text1"/>
+        </w:rPr>
+        <w:t xml:space="preserve"> object called </w:t>
+      </w:r>
+      <w:proofErr w:type="spellStart"/>
       <w:r>
         <w:rPr>
           <w:rFonts w:ascii="Times New Roman" w:hAnsi="Times New Roman" w:cs="Times New Roman"/>
@@ -1364,6 +1615,7 @@
         </w:rPr>
         <w:t>out_source</w:t>
       </w:r>
+      <w:proofErr w:type="spellEnd"/>
       <w:r>
         <w:rPr>
           <w:rFonts w:ascii="Times New Roman" w:hAnsi="Times New Roman" w:cs="Times New Roman"/>
@@ -1371,6 +1623,7 @@
         </w:rPr>
         <w:t xml:space="preserve"> that is called by reference and has a default value equal to the </w:t>
       </w:r>
+      <w:proofErr w:type="spellStart"/>
       <w:r>
         <w:rPr>
           <w:rFonts w:ascii="Times New Roman" w:hAnsi="Times New Roman" w:cs="Times New Roman"/>
@@ -1379,6 +1632,7 @@
         </w:rPr>
         <w:t>cout</w:t>
       </w:r>
+      <w:proofErr w:type="spellEnd"/>
       <w:r>
         <w:rPr>
           <w:rFonts w:ascii="Times New Roman" w:hAnsi="Times New Roman" w:cs="Times New Roman"/>
@@ -1759,6 +2013,7 @@
         </w:rPr>
         <w:t xml:space="preserve"> called </w:t>
       </w:r>
+      <w:proofErr w:type="spellStart"/>
       <w:r>
         <w:rPr>
           <w:rFonts w:ascii="Times New Roman" w:hAnsi="Times New Roman" w:cs="Times New Roman"/>
@@ -1767,6 +2022,7 @@
         </w:rPr>
         <w:t>first_num</w:t>
       </w:r>
+      <w:proofErr w:type="spellEnd"/>
       <w:r>
         <w:rPr>
           <w:rFonts w:ascii="Times New Roman" w:hAnsi="Times New Roman" w:cs="Times New Roman"/>
@@ -1809,6 +2065,7 @@
         </w:rPr>
         <w:t xml:space="preserve">called </w:t>
       </w:r>
+      <w:proofErr w:type="spellStart"/>
       <w:r>
         <w:rPr>
           <w:rFonts w:ascii="Times New Roman" w:hAnsi="Times New Roman" w:cs="Times New Roman"/>
@@ -1817,6 +2074,7 @@
         </w:rPr>
         <w:t>second_num</w:t>
       </w:r>
+      <w:proofErr w:type="spellEnd"/>
       <w:r>
         <w:rPr>
           <w:rFonts w:ascii="Times New Roman" w:hAnsi="Times New Roman" w:cs="Times New Roman"/>
@@ -1911,8 +2169,20 @@
           <w:szCs w:val="19"/>
           <w:highlight w:val="white"/>
         </w:rPr>
-        <w:t>&lt;iostrea</w:t>
-      </w:r>
+        <w:t>&lt;</w:t>
+      </w:r>
+      <w:proofErr w:type="spellStart"/>
+      <w:r>
+        <w:rPr>
+          <w:rFonts w:ascii="Consolas" w:hAnsi="Consolas" w:cs="Consolas"/>
+          <w:color w:val="141414" w:themeColor="text1"/>
+          <w:sz w:val="19"/>
+          <w:szCs w:val="19"/>
+          <w:highlight w:val="white"/>
+        </w:rPr>
+        <w:t>iostrea</w:t>
+      </w:r>
+      <w:proofErr w:type="spellEnd"/>
       <w:r>
         <w:rPr>
           <w:rFonts w:ascii="Consolas" w:hAnsi="Consolas" w:cs="Consolas"/>
@@ -2090,7 +2360,28 @@
           <w:highlight w:val="white"/>
         </w:rPr>
         <w:tab/>
-        <w:t>int main()</w:t>
+      </w:r>
+      <w:proofErr w:type="spellStart"/>
+      <w:r>
+        <w:rPr>
+          <w:rFonts w:ascii="Consolas" w:hAnsi="Consolas" w:cs="Consolas"/>
+          <w:color w:val="141414" w:themeColor="text1"/>
+          <w:sz w:val="19"/>
+          <w:szCs w:val="19"/>
+          <w:highlight w:val="white"/>
+        </w:rPr>
+        <w:t>int</w:t>
+      </w:r>
+      <w:proofErr w:type="spellEnd"/>
+      <w:r>
+        <w:rPr>
+          <w:rFonts w:ascii="Consolas" w:hAnsi="Consolas" w:cs="Consolas"/>
+          <w:color w:val="141414" w:themeColor="text1"/>
+          <w:sz w:val="19"/>
+          <w:szCs w:val="19"/>
+          <w:highlight w:val="white"/>
+        </w:rPr>
+        <w:t xml:space="preserve"> main()</w:t>
       </w:r>
     </w:p>
     <w:p>
@@ -2142,7 +2433,29 @@
           <w:highlight w:val="white"/>
         </w:rPr>
         <w:tab/>
-        <w:t xml:space="preserve">  double bp = 12.00; //$12.00 is the base price before tax</w:t>
+        <w:t xml:space="preserve">  double </w:t>
+      </w:r>
+      <w:proofErr w:type="spellStart"/>
+      <w:r>
+        <w:rPr>
+          <w:rFonts w:ascii="Consolas" w:hAnsi="Consolas" w:cs="Consolas"/>
+          <w:color w:val="141414" w:themeColor="text1"/>
+          <w:sz w:val="19"/>
+          <w:szCs w:val="19"/>
+          <w:highlight w:val="white"/>
+        </w:rPr>
+        <w:t>bp</w:t>
+      </w:r>
+      <w:proofErr w:type="spellEnd"/>
+      <w:r>
+        <w:rPr>
+          <w:rFonts w:ascii="Consolas" w:hAnsi="Consolas" w:cs="Consolas"/>
+          <w:color w:val="141414" w:themeColor="text1"/>
+          <w:sz w:val="19"/>
+          <w:szCs w:val="19"/>
+          <w:highlight w:val="white"/>
+        </w:rPr>
+        <w:t xml:space="preserve"> = 12.00; //$12.00 is the base price before tax</w:t>
       </w:r>
     </w:p>
     <w:p>
@@ -2168,7 +2481,73 @@
           <w:highlight w:val="white"/>
         </w:rPr>
         <w:tab/>
-        <w:t xml:space="preserve">  double actual_cost = get_cost(bp);</w:t>
+        <w:t xml:space="preserve">  double </w:t>
+      </w:r>
+      <w:proofErr w:type="spellStart"/>
+      <w:r>
+        <w:rPr>
+          <w:rFonts w:ascii="Consolas" w:hAnsi="Consolas" w:cs="Consolas"/>
+          <w:color w:val="141414" w:themeColor="text1"/>
+          <w:sz w:val="19"/>
+          <w:szCs w:val="19"/>
+          <w:highlight w:val="white"/>
+        </w:rPr>
+        <w:t>actual_cost</w:t>
+      </w:r>
+      <w:proofErr w:type="spellEnd"/>
+      <w:r>
+        <w:rPr>
+          <w:rFonts w:ascii="Consolas" w:hAnsi="Consolas" w:cs="Consolas"/>
+          <w:color w:val="141414" w:themeColor="text1"/>
+          <w:sz w:val="19"/>
+          <w:szCs w:val="19"/>
+          <w:highlight w:val="white"/>
+        </w:rPr>
+        <w:t xml:space="preserve"> = </w:t>
+      </w:r>
+      <w:proofErr w:type="spellStart"/>
+      <w:r>
+        <w:rPr>
+          <w:rFonts w:ascii="Consolas" w:hAnsi="Consolas" w:cs="Consolas"/>
+          <w:color w:val="141414" w:themeColor="text1"/>
+          <w:sz w:val="19"/>
+          <w:szCs w:val="19"/>
+          <w:highlight w:val="white"/>
+        </w:rPr>
+        <w:t>get_cost</w:t>
+      </w:r>
+      <w:proofErr w:type="spellEnd"/>
+      <w:r>
+        <w:rPr>
+          <w:rFonts w:ascii="Consolas" w:hAnsi="Consolas" w:cs="Consolas"/>
+          <w:color w:val="141414" w:themeColor="text1"/>
+          <w:sz w:val="19"/>
+          <w:szCs w:val="19"/>
+          <w:highlight w:val="white"/>
+        </w:rPr>
+        <w:t>(</w:t>
+      </w:r>
+      <w:proofErr w:type="spellStart"/>
+      <w:r>
+        <w:rPr>
+          <w:rFonts w:ascii="Consolas" w:hAnsi="Consolas" w:cs="Consolas"/>
+          <w:color w:val="141414" w:themeColor="text1"/>
+          <w:sz w:val="19"/>
+          <w:szCs w:val="19"/>
+          <w:highlight w:val="white"/>
+        </w:rPr>
+        <w:t>bp</w:t>
+      </w:r>
+      <w:proofErr w:type="spellEnd"/>
+      <w:r>
+        <w:rPr>
+          <w:rFonts w:ascii="Consolas" w:hAnsi="Consolas" w:cs="Consolas"/>
+          <w:color w:val="141414" w:themeColor="text1"/>
+          <w:sz w:val="19"/>
+          <w:szCs w:val="19"/>
+          <w:highlight w:val="white"/>
+        </w:rPr>
+        <w:t>);</w:t>
       </w:r>
     </w:p>
     <w:p>
@@ -2209,17 +2588,61 @@
           <w:highlight w:val="white"/>
         </w:rPr>
         <w:tab/>
-        <w:t xml:space="preserve">  cout &lt;&lt; "Before tax: $"</w:t>
-      </w:r>
-      <w:r>
-        <w:rPr>
-          <w:rFonts w:ascii="Consolas" w:hAnsi="Consolas" w:cs="Consolas"/>
-          <w:color w:val="141414" w:themeColor="text1"/>
-          <w:sz w:val="19"/>
-          <w:szCs w:val="19"/>
-          <w:highlight w:val="white"/>
-        </w:rPr>
-        <w:t xml:space="preserve"> &lt;&lt; bp &lt;&lt; end</w:t>
+        <w:t xml:space="preserve">  </w:t>
+      </w:r>
+      <w:proofErr w:type="spellStart"/>
+      <w:r>
+        <w:rPr>
+          <w:rFonts w:ascii="Consolas" w:hAnsi="Consolas" w:cs="Consolas"/>
+          <w:color w:val="141414" w:themeColor="text1"/>
+          <w:sz w:val="19"/>
+          <w:szCs w:val="19"/>
+          <w:highlight w:val="white"/>
+        </w:rPr>
+        <w:t>cout</w:t>
+      </w:r>
+      <w:proofErr w:type="spellEnd"/>
+      <w:r>
+        <w:rPr>
+          <w:rFonts w:ascii="Consolas" w:hAnsi="Consolas" w:cs="Consolas"/>
+          <w:color w:val="141414" w:themeColor="text1"/>
+          <w:sz w:val="19"/>
+          <w:szCs w:val="19"/>
+          <w:highlight w:val="white"/>
+        </w:rPr>
+        <w:t xml:space="preserve"> &lt;&lt; "Before tax: $"</w:t>
+      </w:r>
+      <w:r>
+        <w:rPr>
+          <w:rFonts w:ascii="Consolas" w:hAnsi="Consolas" w:cs="Consolas"/>
+          <w:color w:val="141414" w:themeColor="text1"/>
+          <w:sz w:val="19"/>
+          <w:szCs w:val="19"/>
+          <w:highlight w:val="white"/>
+        </w:rPr>
+        <w:t xml:space="preserve"> &lt;&lt; </w:t>
+      </w:r>
+      <w:proofErr w:type="spellStart"/>
+      <w:r>
+        <w:rPr>
+          <w:rFonts w:ascii="Consolas" w:hAnsi="Consolas" w:cs="Consolas"/>
+          <w:color w:val="141414" w:themeColor="text1"/>
+          <w:sz w:val="19"/>
+          <w:szCs w:val="19"/>
+          <w:highlight w:val="white"/>
+        </w:rPr>
+        <w:t>bp</w:t>
+      </w:r>
+      <w:proofErr w:type="spellEnd"/>
+      <w:r>
+        <w:rPr>
+          <w:rFonts w:ascii="Consolas" w:hAnsi="Consolas" w:cs="Consolas"/>
+          <w:color w:val="141414" w:themeColor="text1"/>
+          <w:sz w:val="19"/>
+          <w:szCs w:val="19"/>
+          <w:highlight w:val="white"/>
+        </w:rPr>
+        <w:t xml:space="preserve"> &lt;&lt; end</w:t>
       </w:r>
     </w:p>
     <w:p>
@@ -2245,7 +2668,29 @@
           <w:highlight w:val="white"/>
         </w:rPr>
         <w:tab/>
-        <w:t xml:space="preserve">  cout &lt;&lt; "Tax rate: $0"</w:t>
+        <w:t xml:space="preserve">  </w:t>
+      </w:r>
+      <w:proofErr w:type="spellStart"/>
+      <w:r>
+        <w:rPr>
+          <w:rFonts w:ascii="Consolas" w:hAnsi="Consolas" w:cs="Consolas"/>
+          <w:color w:val="141414" w:themeColor="text1"/>
+          <w:sz w:val="19"/>
+          <w:szCs w:val="19"/>
+          <w:highlight w:val="white"/>
+        </w:rPr>
+        <w:t>cout</w:t>
+      </w:r>
+      <w:proofErr w:type="spellEnd"/>
+      <w:r>
+        <w:rPr>
+          <w:rFonts w:ascii="Consolas" w:hAnsi="Consolas" w:cs="Consolas"/>
+          <w:color w:val="141414" w:themeColor="text1"/>
+          <w:sz w:val="19"/>
+          <w:szCs w:val="19"/>
+          <w:highlight w:val="white"/>
+        </w:rPr>
+        <w:t xml:space="preserve"> &lt;&lt; "Tax rate: $0"</w:t>
       </w:r>
       <w:r>
         <w:rPr>
@@ -2310,7 +2755,29 @@
           <w:szCs w:val="19"/>
           <w:highlight w:val="white"/>
         </w:rPr>
-        <w:t xml:space="preserve">  cout &lt; </w:t>
+        <w:t xml:space="preserve">  </w:t>
+      </w:r>
+      <w:proofErr w:type="spellStart"/>
+      <w:r>
+        <w:rPr>
+          <w:rFonts w:ascii="Consolas" w:hAnsi="Consolas" w:cs="Consolas"/>
+          <w:color w:val="141414" w:themeColor="text1"/>
+          <w:sz w:val="19"/>
+          <w:szCs w:val="19"/>
+          <w:highlight w:val="white"/>
+        </w:rPr>
+        <w:t>cout</w:t>
+      </w:r>
+      <w:proofErr w:type="spellEnd"/>
+      <w:r>
+        <w:rPr>
+          <w:rFonts w:ascii="Consolas" w:hAnsi="Consolas" w:cs="Consolas"/>
+          <w:color w:val="141414" w:themeColor="text1"/>
+          <w:sz w:val="19"/>
+          <w:szCs w:val="19"/>
+          <w:highlight w:val="white"/>
+        </w:rPr>
+        <w:t xml:space="preserve"> &lt; </w:t>
       </w:r>
       <w:r>
         <w:rPr>
@@ -2386,7 +2853,29 @@
           <w:highlight w:val="white"/>
         </w:rPr>
         <w:tab/>
-        <w:t xml:space="preserve">  cout &lt;&lt; "Same thing as before: $"</w:t>
+        <w:t xml:space="preserve">  </w:t>
+      </w:r>
+      <w:proofErr w:type="spellStart"/>
+      <w:r>
+        <w:rPr>
+          <w:rFonts w:ascii="Consolas" w:hAnsi="Consolas" w:cs="Consolas"/>
+          <w:color w:val="141414" w:themeColor="text1"/>
+          <w:sz w:val="19"/>
+          <w:szCs w:val="19"/>
+          <w:highlight w:val="white"/>
+        </w:rPr>
+        <w:t>cout</w:t>
+      </w:r>
+      <w:proofErr w:type="spellEnd"/>
+      <w:r>
+        <w:rPr>
+          <w:rFonts w:ascii="Consolas" w:hAnsi="Consolas" w:cs="Consolas"/>
+          <w:color w:val="141414" w:themeColor="text1"/>
+          <w:sz w:val="19"/>
+          <w:szCs w:val="19"/>
+          <w:highlight w:val="white"/>
+        </w:rPr>
+        <w:t xml:space="preserve"> &lt;&lt; "Same thing as before: $"</w:t>
       </w:r>
       <w:r>
         <w:rPr>
@@ -2406,7 +2895,62 @@
           <w:szCs w:val="19"/>
           <w:highlight w:val="white"/>
         </w:rPr>
-        <w:t>&lt; get_cost(bp) &lt;&lt; end</w:t>
+        <w:t xml:space="preserve">&lt; </w:t>
+      </w:r>
+      <w:proofErr w:type="spellStart"/>
+      <w:r>
+        <w:rPr>
+          <w:rFonts w:ascii="Consolas" w:hAnsi="Consolas" w:cs="Consolas"/>
+          <w:color w:val="141414" w:themeColor="text1"/>
+          <w:sz w:val="19"/>
+          <w:szCs w:val="19"/>
+          <w:highlight w:val="white"/>
+        </w:rPr>
+        <w:t>get_cost</w:t>
+      </w:r>
+      <w:proofErr w:type="spellEnd"/>
+      <w:r>
+        <w:rPr>
+          <w:rFonts w:ascii="Consolas" w:hAnsi="Consolas" w:cs="Consolas"/>
+          <w:color w:val="141414" w:themeColor="text1"/>
+          <w:sz w:val="19"/>
+          <w:szCs w:val="19"/>
+          <w:highlight w:val="white"/>
+        </w:rPr>
+        <w:t>(</w:t>
+      </w:r>
+      <w:proofErr w:type="spellStart"/>
+      <w:r>
+        <w:rPr>
+          <w:rFonts w:ascii="Consolas" w:hAnsi="Consolas" w:cs="Consolas"/>
+          <w:color w:val="141414" w:themeColor="text1"/>
+          <w:sz w:val="19"/>
+          <w:szCs w:val="19"/>
+          <w:highlight w:val="white"/>
+        </w:rPr>
+        <w:t>bp</w:t>
+      </w:r>
+      <w:proofErr w:type="spellEnd"/>
+      <w:r>
+        <w:rPr>
+          <w:rFonts w:ascii="Consolas" w:hAnsi="Consolas" w:cs="Consolas"/>
+          <w:color w:val="141414" w:themeColor="text1"/>
+          <w:sz w:val="19"/>
+          <w:szCs w:val="19"/>
+          <w:highlight w:val="white"/>
+        </w:rPr>
+        <w:t xml:space="preserve">) &lt;&lt; </w:t>
+      </w:r>
+      <w:proofErr w:type="spellStart"/>
+      <w:r>
+        <w:rPr>
+          <w:rFonts w:ascii="Consolas" w:hAnsi="Consolas" w:cs="Consolas"/>
+          <w:color w:val="141414" w:themeColor="text1"/>
+          <w:sz w:val="19"/>
+          <w:szCs w:val="19"/>
+          <w:highlight w:val="white"/>
+        </w:rPr>
+        <w:t>end</w:t>
       </w:r>
       <w:r>
         <w:rPr>
@@ -2418,6 +2962,7 @@
         </w:rPr>
         <w:t>l</w:t>
       </w:r>
+      <w:proofErr w:type="spellEnd"/>
       <w:r>
         <w:rPr>
           <w:rFonts w:ascii="Consolas" w:hAnsi="Consolas" w:cs="Consolas"/>
@@ -2595,7 +3140,29 @@
           <w:highlight w:val="white"/>
         </w:rPr>
         <w:tab/>
-        <w:t>double get_cost(double)</w:t>
+        <w:t xml:space="preserve">double </w:t>
+      </w:r>
+      <w:proofErr w:type="spellStart"/>
+      <w:r>
+        <w:rPr>
+          <w:rFonts w:ascii="Consolas" w:hAnsi="Consolas" w:cs="Consolas"/>
+          <w:color w:val="141414" w:themeColor="text1"/>
+          <w:sz w:val="19"/>
+          <w:szCs w:val="19"/>
+          <w:highlight w:val="white"/>
+        </w:rPr>
+        <w:t>get_cost</w:t>
+      </w:r>
+      <w:proofErr w:type="spellEnd"/>
+      <w:r>
+        <w:rPr>
+          <w:rFonts w:ascii="Consolas" w:hAnsi="Consolas" w:cs="Consolas"/>
+          <w:color w:val="141414" w:themeColor="text1"/>
+          <w:sz w:val="19"/>
+          <w:szCs w:val="19"/>
+          <w:highlight w:val="white"/>
+        </w:rPr>
+        <w:t>(double)</w:t>
       </w:r>
     </w:p>
     <w:p>
@@ -2839,13 +3406,41 @@
         </w:rPr>
         <w:t xml:space="preserve"> Can we put </w:t>
       </w:r>
+      <w:proofErr w:type="spellStart"/>
       <w:r>
         <w:rPr>
           <w:rFonts w:ascii="Times New Roman" w:hAnsi="Times New Roman" w:cs="Times New Roman"/>
           <w:i/>
           <w:color w:val="141414" w:themeColor="text1"/>
         </w:rPr>
-        <w:t xml:space="preserve">cout &lt;&lt; num &lt;&lt; endl; </w:t>
+        <w:t>cout</w:t>
+      </w:r>
+      <w:proofErr w:type="spellEnd"/>
+      <w:r>
+        <w:rPr>
+          <w:rFonts w:ascii="Times New Roman" w:hAnsi="Times New Roman" w:cs="Times New Roman"/>
+          <w:i/>
+          <w:color w:val="141414" w:themeColor="text1"/>
+        </w:rPr>
+        <w:t xml:space="preserve"> &lt;&lt; num &lt;&lt; </w:t>
+      </w:r>
+      <w:proofErr w:type="spellStart"/>
+      <w:r>
+        <w:rPr>
+          <w:rFonts w:ascii="Times New Roman" w:hAnsi="Times New Roman" w:cs="Times New Roman"/>
+          <w:i/>
+          <w:color w:val="141414" w:themeColor="text1"/>
+        </w:rPr>
+        <w:t>endl</w:t>
+      </w:r>
+      <w:proofErr w:type="spellEnd"/>
+      <w:r>
+        <w:rPr>
+          <w:rFonts w:ascii="Times New Roman" w:hAnsi="Times New Roman" w:cs="Times New Roman"/>
+          <w:i/>
+          <w:color w:val="141414" w:themeColor="text1"/>
+        </w:rPr>
+        <w:t xml:space="preserve">; </w:t>
       </w:r>
       <w:r>
         <w:rPr>
@@ -2854,13 +3449,23 @@
         </w:rPr>
         <w:t xml:space="preserve">inside of </w:t>
       </w:r>
+      <w:proofErr w:type="spellStart"/>
       <w:r>
         <w:rPr>
           <w:rFonts w:ascii="Times New Roman" w:hAnsi="Times New Roman" w:cs="Times New Roman"/>
           <w:i/>
           <w:color w:val="141414" w:themeColor="text1"/>
         </w:rPr>
-        <w:t>int main()</w:t>
+        <w:t>int</w:t>
+      </w:r>
+      <w:proofErr w:type="spellEnd"/>
+      <w:r>
+        <w:rPr>
+          <w:rFonts w:ascii="Times New Roman" w:hAnsi="Times New Roman" w:cs="Times New Roman"/>
+          <w:i/>
+          <w:color w:val="141414" w:themeColor="text1"/>
+        </w:rPr>
+        <w:t xml:space="preserve"> main()</w:t>
       </w:r>
       <w:r>
         <w:rPr>
@@ -2902,7 +3507,29 @@
           <w:highlight w:val="white"/>
         </w:rPr>
         <w:tab/>
-        <w:t>#include &lt;iostream&gt;</w:t>
+        <w:t>#include &lt;</w:t>
+      </w:r>
+      <w:proofErr w:type="spellStart"/>
+      <w:r>
+        <w:rPr>
+          <w:rFonts w:ascii="Consolas" w:hAnsi="Consolas" w:cs="Consolas"/>
+          <w:color w:val="141414" w:themeColor="text1"/>
+          <w:sz w:val="19"/>
+          <w:szCs w:val="19"/>
+          <w:highlight w:val="white"/>
+        </w:rPr>
+        <w:t>iostream</w:t>
+      </w:r>
+      <w:proofErr w:type="spellEnd"/>
+      <w:r>
+        <w:rPr>
+          <w:rFonts w:ascii="Consolas" w:hAnsi="Consolas" w:cs="Consolas"/>
+          <w:color w:val="141414" w:themeColor="text1"/>
+          <w:sz w:val="19"/>
+          <w:szCs w:val="19"/>
+          <w:highlight w:val="white"/>
+        </w:rPr>
+        <w:t>&gt;</w:t>
       </w:r>
     </w:p>
     <w:p>
@@ -2984,7 +3611,29 @@
           <w:highlight w:val="white"/>
         </w:rPr>
         <w:tab/>
-        <w:t>void print_static()</w:t>
+        <w:t xml:space="preserve">void </w:t>
+      </w:r>
+      <w:proofErr w:type="spellStart"/>
+      <w:r>
+        <w:rPr>
+          <w:rFonts w:ascii="Consolas" w:hAnsi="Consolas" w:cs="Consolas"/>
+          <w:color w:val="141414" w:themeColor="text1"/>
+          <w:sz w:val="19"/>
+          <w:szCs w:val="19"/>
+          <w:highlight w:val="white"/>
+        </w:rPr>
+        <w:t>print_static</w:t>
+      </w:r>
+      <w:proofErr w:type="spellEnd"/>
+      <w:r>
+        <w:rPr>
+          <w:rFonts w:ascii="Consolas" w:hAnsi="Consolas" w:cs="Consolas"/>
+          <w:color w:val="141414" w:themeColor="text1"/>
+          <w:sz w:val="19"/>
+          <w:szCs w:val="19"/>
+          <w:highlight w:val="white"/>
+        </w:rPr>
+        <w:t>()</w:t>
       </w:r>
     </w:p>
     <w:p>
@@ -3036,7 +3685,29 @@
           <w:highlight w:val="white"/>
         </w:rPr>
         <w:tab/>
-        <w:t xml:space="preserve">  static int num = 0;</w:t>
+        <w:t xml:space="preserve">  static </w:t>
+      </w:r>
+      <w:proofErr w:type="spellStart"/>
+      <w:r>
+        <w:rPr>
+          <w:rFonts w:ascii="Consolas" w:hAnsi="Consolas" w:cs="Consolas"/>
+          <w:color w:val="141414" w:themeColor="text1"/>
+          <w:sz w:val="19"/>
+          <w:szCs w:val="19"/>
+          <w:highlight w:val="white"/>
+        </w:rPr>
+        <w:t>int</w:t>
+      </w:r>
+      <w:proofErr w:type="spellEnd"/>
+      <w:r>
+        <w:rPr>
+          <w:rFonts w:ascii="Consolas" w:hAnsi="Consolas" w:cs="Consolas"/>
+          <w:color w:val="141414" w:themeColor="text1"/>
+          <w:sz w:val="19"/>
+          <w:szCs w:val="19"/>
+          <w:highlight w:val="white"/>
+        </w:rPr>
+        <w:t xml:space="preserve"> num = 0;</w:t>
       </w:r>
     </w:p>
     <w:p>
@@ -3088,7 +3759,51 @@
           <w:highlight w:val="white"/>
         </w:rPr>
         <w:tab/>
-        <w:t xml:space="preserve">  cout &lt;&lt; "Value of num: " &lt;&lt; num &lt;&lt; endl;</w:t>
+        <w:t xml:space="preserve">  </w:t>
+      </w:r>
+      <w:proofErr w:type="spellStart"/>
+      <w:r>
+        <w:rPr>
+          <w:rFonts w:ascii="Consolas" w:hAnsi="Consolas" w:cs="Consolas"/>
+          <w:color w:val="141414" w:themeColor="text1"/>
+          <w:sz w:val="19"/>
+          <w:szCs w:val="19"/>
+          <w:highlight w:val="white"/>
+        </w:rPr>
+        <w:t>cout</w:t>
+      </w:r>
+      <w:proofErr w:type="spellEnd"/>
+      <w:r>
+        <w:rPr>
+          <w:rFonts w:ascii="Consolas" w:hAnsi="Consolas" w:cs="Consolas"/>
+          <w:color w:val="141414" w:themeColor="text1"/>
+          <w:sz w:val="19"/>
+          <w:szCs w:val="19"/>
+          <w:highlight w:val="white"/>
+        </w:rPr>
+        <w:t xml:space="preserve"> &lt;&lt; "Value of num: " &lt;&lt; num &lt;&lt; </w:t>
+      </w:r>
+      <w:proofErr w:type="spellStart"/>
+      <w:r>
+        <w:rPr>
+          <w:rFonts w:ascii="Consolas" w:hAnsi="Consolas" w:cs="Consolas"/>
+          <w:color w:val="141414" w:themeColor="text1"/>
+          <w:sz w:val="19"/>
+          <w:szCs w:val="19"/>
+          <w:highlight w:val="white"/>
+        </w:rPr>
+        <w:t>endl</w:t>
+      </w:r>
+      <w:proofErr w:type="spellEnd"/>
+      <w:r>
+        <w:rPr>
+          <w:rFonts w:ascii="Consolas" w:hAnsi="Consolas" w:cs="Consolas"/>
+          <w:color w:val="141414" w:themeColor="text1"/>
+          <w:sz w:val="19"/>
+          <w:szCs w:val="19"/>
+          <w:highlight w:val="white"/>
+        </w:rPr>
+        <w:t>;</w:t>
       </w:r>
     </w:p>
     <w:p>
@@ -3155,7 +3870,28 @@
           <w:highlight w:val="white"/>
         </w:rPr>
         <w:tab/>
-        <w:t>int main()</w:t>
+      </w:r>
+      <w:proofErr w:type="spellStart"/>
+      <w:r>
+        <w:rPr>
+          <w:rFonts w:ascii="Consolas" w:hAnsi="Consolas" w:cs="Consolas"/>
+          <w:color w:val="141414" w:themeColor="text1"/>
+          <w:sz w:val="19"/>
+          <w:szCs w:val="19"/>
+          <w:highlight w:val="white"/>
+        </w:rPr>
+        <w:t>int</w:t>
+      </w:r>
+      <w:proofErr w:type="spellEnd"/>
+      <w:r>
+        <w:rPr>
+          <w:rFonts w:ascii="Consolas" w:hAnsi="Consolas" w:cs="Consolas"/>
+          <w:color w:val="141414" w:themeColor="text1"/>
+          <w:sz w:val="19"/>
+          <w:szCs w:val="19"/>
+          <w:highlight w:val="white"/>
+        </w:rPr>
+        <w:t xml:space="preserve"> main()</w:t>
       </w:r>
     </w:p>
     <w:p>
@@ -3207,7 +3943,95 @@
           <w:highlight w:val="white"/>
         </w:rPr>
         <w:tab/>
-        <w:t xml:space="preserve">  for(int i = 0; i &lt; 5; ++i)</w:t>
+        <w:t xml:space="preserve">  for(</w:t>
+      </w:r>
+      <w:proofErr w:type="spellStart"/>
+      <w:r>
+        <w:rPr>
+          <w:rFonts w:ascii="Consolas" w:hAnsi="Consolas" w:cs="Consolas"/>
+          <w:color w:val="141414" w:themeColor="text1"/>
+          <w:sz w:val="19"/>
+          <w:szCs w:val="19"/>
+          <w:highlight w:val="white"/>
+        </w:rPr>
+        <w:t>int</w:t>
+      </w:r>
+      <w:proofErr w:type="spellEnd"/>
+      <w:r>
+        <w:rPr>
+          <w:rFonts w:ascii="Consolas" w:hAnsi="Consolas" w:cs="Consolas"/>
+          <w:color w:val="141414" w:themeColor="text1"/>
+          <w:sz w:val="19"/>
+          <w:szCs w:val="19"/>
+          <w:highlight w:val="white"/>
+        </w:rPr>
+        <w:t xml:space="preserve"> </w:t>
+      </w:r>
+      <w:proofErr w:type="spellStart"/>
+      <w:r>
+        <w:rPr>
+          <w:rFonts w:ascii="Consolas" w:hAnsi="Consolas" w:cs="Consolas"/>
+          <w:color w:val="141414" w:themeColor="text1"/>
+          <w:sz w:val="19"/>
+          <w:szCs w:val="19"/>
+          <w:highlight w:val="white"/>
+        </w:rPr>
+        <w:t>i</w:t>
+      </w:r>
+      <w:proofErr w:type="spellEnd"/>
+      <w:r>
+        <w:rPr>
+          <w:rFonts w:ascii="Consolas" w:hAnsi="Consolas" w:cs="Consolas"/>
+          <w:color w:val="141414" w:themeColor="text1"/>
+          <w:sz w:val="19"/>
+          <w:szCs w:val="19"/>
+          <w:highlight w:val="white"/>
+        </w:rPr>
+        <w:t xml:space="preserve"> = 0; </w:t>
+      </w:r>
+      <w:proofErr w:type="spellStart"/>
+      <w:r>
+        <w:rPr>
+          <w:rFonts w:ascii="Consolas" w:hAnsi="Consolas" w:cs="Consolas"/>
+          <w:color w:val="141414" w:themeColor="text1"/>
+          <w:sz w:val="19"/>
+          <w:szCs w:val="19"/>
+          <w:highlight w:val="white"/>
+        </w:rPr>
+        <w:t>i</w:t>
+      </w:r>
+      <w:proofErr w:type="spellEnd"/>
+      <w:r>
+        <w:rPr>
+          <w:rFonts w:ascii="Consolas" w:hAnsi="Consolas" w:cs="Consolas"/>
+          <w:color w:val="141414" w:themeColor="text1"/>
+          <w:sz w:val="19"/>
+          <w:szCs w:val="19"/>
+          <w:highlight w:val="white"/>
+        </w:rPr>
+        <w:t xml:space="preserve"> &lt; 5; ++</w:t>
+      </w:r>
+      <w:proofErr w:type="spellStart"/>
+      <w:r>
+        <w:rPr>
+          <w:rFonts w:ascii="Consolas" w:hAnsi="Consolas" w:cs="Consolas"/>
+          <w:color w:val="141414" w:themeColor="text1"/>
+          <w:sz w:val="19"/>
+          <w:szCs w:val="19"/>
+          <w:highlight w:val="white"/>
+        </w:rPr>
+        <w:t>i</w:t>
+      </w:r>
+      <w:proofErr w:type="spellEnd"/>
+      <w:r>
+        <w:rPr>
+          <w:rFonts w:ascii="Consolas" w:hAnsi="Consolas" w:cs="Consolas"/>
+          <w:color w:val="141414" w:themeColor="text1"/>
+          <w:sz w:val="19"/>
+          <w:szCs w:val="19"/>
+          <w:highlight w:val="white"/>
+        </w:rPr>
+        <w:t>)</w:t>
       </w:r>
     </w:p>
     <w:p>
@@ -3259,7 +4083,29 @@
           <w:highlight w:val="white"/>
         </w:rPr>
         <w:tab/>
-        <w:t xml:space="preserve">    print_static();</w:t>
+        <w:t xml:space="preserve">    </w:t>
+      </w:r>
+      <w:proofErr w:type="spellStart"/>
+      <w:r>
+        <w:rPr>
+          <w:rFonts w:ascii="Consolas" w:hAnsi="Consolas" w:cs="Consolas"/>
+          <w:color w:val="141414" w:themeColor="text1"/>
+          <w:sz w:val="19"/>
+          <w:szCs w:val="19"/>
+          <w:highlight w:val="white"/>
+        </w:rPr>
+        <w:t>print_static</w:t>
+      </w:r>
+      <w:proofErr w:type="spellEnd"/>
+      <w:r>
+        <w:rPr>
+          <w:rFonts w:ascii="Consolas" w:hAnsi="Consolas" w:cs="Consolas"/>
+          <w:color w:val="141414" w:themeColor="text1"/>
+          <w:sz w:val="19"/>
+          <w:szCs w:val="19"/>
+          <w:highlight w:val="white"/>
+        </w:rPr>
+        <w:t>();</w:t>
       </w:r>
     </w:p>
     <w:p>

</xml_diff>